<commit_message>
research edit - direction
</commit_message>
<xml_diff>
--- a/0_프로젝트 보고서.docx
+++ b/0_프로젝트 보고서.docx
@@ -288,7 +288,7 @@
       <w:pPr>
         <w:ind w:left="720"/>
         <w:rPr>
-          <w:rFonts w:ascii="Malgun Gothic" w:eastAsia="Malgun Gothic" w:hAnsi="Malgun Gothic"/>
+          <w:rFonts w:ascii="Malgun Gothic" w:eastAsia="Malgun Gothic" w:hAnsi="Malgun Gothic" w:hint="eastAsia"/>
           <w:b/>
           <w:bCs/>
           <w:sz w:val="28"/>
@@ -311,7 +311,72 @@
           <w:szCs w:val="28"/>
         </w:rPr>
         <w:br/>
-        <w:t>2차(Structure ~ Review):</w:t>
+        <w:t>2차(</w:t>
+      </w:r>
+      <w:r>
+        <w:rPr>
+          <w:rFonts w:ascii="Malgun Gothic" w:eastAsia="Malgun Gothic" w:hAnsi="Malgun Gothic"/>
+          <w:sz w:val="28"/>
+          <w:szCs w:val="28"/>
+        </w:rPr>
+        <w:t>Set Goal</w:t>
+      </w:r>
+      <w:r>
+        <w:rPr>
+          <w:rFonts w:ascii="Malgun Gothic" w:eastAsia="Malgun Gothic" w:hAnsi="Malgun Gothic"/>
+          <w:sz w:val="28"/>
+          <w:szCs w:val="28"/>
+        </w:rPr>
+        <w:t xml:space="preserve"> ~ Review):</w:t>
+      </w:r>
+      <w:r>
+        <w:rPr>
+          <w:rFonts w:ascii="Malgun Gothic" w:eastAsia="Malgun Gothic" w:hAnsi="Malgun Gothic" w:hint="eastAsia"/>
+          <w:sz w:val="28"/>
+          <w:szCs w:val="28"/>
+        </w:rPr>
+        <w:t xml:space="preserve"> </w:t>
+      </w:r>
+      <w:r>
+        <w:rPr>
+          <w:rFonts w:ascii="Malgun Gothic" w:eastAsia="Malgun Gothic" w:hAnsi="Malgun Gothic"/>
+          <w:sz w:val="28"/>
+          <w:szCs w:val="28"/>
+        </w:rPr>
+        <w:t>2026-02-</w:t>
+      </w:r>
+      <w:r>
+        <w:rPr>
+          <w:rFonts w:ascii="Malgun Gothic" w:eastAsia="Malgun Gothic" w:hAnsi="Malgun Gothic" w:hint="eastAsia"/>
+          <w:sz w:val="28"/>
+          <w:szCs w:val="28"/>
+        </w:rPr>
+        <w:t>20</w:t>
+      </w:r>
+      <w:r>
+        <w:rPr>
+          <w:rFonts w:ascii="Malgun Gothic" w:eastAsia="Malgun Gothic" w:hAnsi="Malgun Gothic"/>
+          <w:sz w:val="28"/>
+          <w:szCs w:val="28"/>
+        </w:rPr>
+        <w:t>(</w:t>
+      </w:r>
+      <w:r>
+        <w:rPr>
+          <w:rFonts w:ascii="Malgun Gothic" w:eastAsia="Malgun Gothic" w:hAnsi="Malgun Gothic"/>
+          <w:sz w:val="28"/>
+          <w:szCs w:val="28"/>
+          <w:lang w:val="en-US"/>
+        </w:rPr>
+        <w:t>Fri</w:t>
+      </w:r>
+      <w:r>
+        <w:rPr>
+          <w:rFonts w:ascii="Malgun Gothic" w:eastAsia="Malgun Gothic" w:hAnsi="Malgun Gothic"/>
+          <w:sz w:val="28"/>
+          <w:szCs w:val="28"/>
+        </w:rPr>
+        <w:t>) ~ 2026</w:t>
       </w:r>
     </w:p>
     <w:p>
@@ -628,6 +693,7 @@
     </w:p>
     <w:p>
       <w:pPr>
+        <w:jc w:val="center"/>
         <w:rPr>
           <w:rFonts w:ascii="Malgun Gothic" w:eastAsia="Malgun Gothic" w:hAnsi="Malgun Gothic"/>
           <w:b/>
@@ -757,28 +823,21 @@
           <w:rFonts w:ascii="Malgun Gothic" w:eastAsia="Malgun Gothic" w:hAnsi="Malgun Gothic" w:hint="eastAsia"/>
           <w:lang w:val="en-US"/>
         </w:rPr>
-        <w:t xml:space="preserve">일자리 분산을 </w:t>
-      </w:r>
-      <w:r>
-        <w:rPr>
-          <w:rFonts w:ascii="Malgun Gothic" w:eastAsia="Malgun Gothic" w:hAnsi="Malgun Gothic" w:hint="eastAsia"/>
-          <w:lang w:val="en-US"/>
-        </w:rPr>
-        <w:t xml:space="preserve">해결책으로 </w:t>
-      </w:r>
-      <w:r>
-        <w:rPr>
-          <w:rFonts w:ascii="Malgun Gothic" w:eastAsia="Malgun Gothic" w:hAnsi="Malgun Gothic" w:hint="eastAsia"/>
-          <w:lang w:val="en-US"/>
-        </w:rPr>
-        <w:t xml:space="preserve">채택한 이유는, </w:t>
-      </w:r>
-      <w:r>
-        <w:rPr>
-          <w:rFonts w:ascii="Malgun Gothic" w:eastAsia="Malgun Gothic" w:hAnsi="Malgun Gothic" w:hint="eastAsia"/>
-          <w:lang w:val="en-US"/>
-        </w:rPr>
-        <w:t>서울 대중교통 혼잡도</w:t>
+        <w:t xml:space="preserve">서울 대중교통 </w:t>
+      </w:r>
+      <w:r>
+        <w:rPr>
+          <w:rFonts w:ascii="Malgun Gothic" w:eastAsia="Malgun Gothic" w:hAnsi="Malgun Gothic" w:hint="eastAsia"/>
+          <w:lang w:val="en-US"/>
+        </w:rPr>
+        <w:t xml:space="preserve">높은 </w:t>
+      </w:r>
+      <w:r>
+        <w:rPr>
+          <w:rFonts w:ascii="Malgun Gothic" w:eastAsia="Malgun Gothic" w:hAnsi="Malgun Gothic" w:hint="eastAsia"/>
+          <w:lang w:val="en-US"/>
+        </w:rPr>
+        <w:t>혼잡도</w:t>
       </w:r>
       <w:r>
         <w:rPr>
@@ -848,7 +907,28 @@
           <w:rFonts w:ascii="Malgun Gothic" w:eastAsia="Malgun Gothic" w:hAnsi="Malgun Gothic" w:hint="eastAsia"/>
           <w:lang w:val="en-US"/>
         </w:rPr>
-        <w:t>으로 판단되기 때문이다.</w:t>
+        <w:t>으로 판단</w:t>
+      </w:r>
+      <w:r>
+        <w:rPr>
+          <w:rFonts w:ascii="Malgun Gothic" w:eastAsia="Malgun Gothic" w:hAnsi="Malgun Gothic" w:hint="eastAsia"/>
+          <w:lang w:val="en-US"/>
+        </w:rPr>
+        <w:t>되므</w:t>
+      </w:r>
+      <w:r>
+        <w:rPr>
+          <w:rFonts w:ascii="Malgun Gothic" w:eastAsia="Malgun Gothic" w:hAnsi="Malgun Gothic" w:hint="eastAsia"/>
+          <w:lang w:val="en-US"/>
+        </w:rPr>
+        <w:t xml:space="preserve">로, </w:t>
+      </w:r>
+      <w:r>
+        <w:rPr>
+          <w:rFonts w:ascii="Malgun Gothic" w:eastAsia="Malgun Gothic" w:hAnsi="Malgun Gothic" w:hint="eastAsia"/>
+          <w:lang w:val="en-US"/>
+        </w:rPr>
+        <w:t>혼잡도를 줄이는데 일자리 분산이 효과적인 방안이 될 것으로 기대한다.</w:t>
       </w:r>
     </w:p>
     <w:p>
@@ -870,7 +950,14 @@
           <w:rFonts w:ascii="Malgun Gothic" w:eastAsia="Malgun Gothic" w:hAnsi="Malgun Gothic" w:hint="eastAsia"/>
           <w:lang w:val="en-US"/>
         </w:rPr>
-        <w:t>서울 대중교통 혼잡도</w:t>
+        <w:t xml:space="preserve">서울 대중교통 혼잡도 </w:t>
+      </w:r>
+      <w:r>
+        <w:rPr>
+          <w:rFonts w:ascii="Malgun Gothic" w:eastAsia="Malgun Gothic" w:hAnsi="Malgun Gothic" w:hint="eastAsia"/>
+          <w:lang w:val="en-US"/>
+        </w:rPr>
+        <w:t>조사:</w:t>
       </w:r>
       <w:r>
         <w:rPr>
@@ -884,7 +971,21 @@
           <w:rFonts w:ascii="Malgun Gothic" w:eastAsia="Malgun Gothic" w:hAnsi="Malgun Gothic" w:hint="eastAsia"/>
           <w:lang w:val="en-US"/>
         </w:rPr>
-        <w:t>구체적 조사:</w:t>
+        <w:t xml:space="preserve">과거 </w:t>
+      </w:r>
+      <w:r>
+        <w:rPr>
+          <w:rFonts w:ascii="Malgun Gothic" w:eastAsia="Malgun Gothic" w:hAnsi="Malgun Gothic" w:hint="eastAsia"/>
+          <w:lang w:val="en-US"/>
+        </w:rPr>
+        <w:t xml:space="preserve">배차 간격을 </w:t>
+      </w:r>
+      <w:r>
+        <w:rPr>
+          <w:rFonts w:ascii="Malgun Gothic" w:eastAsia="Malgun Gothic" w:hAnsi="Malgun Gothic" w:hint="eastAsia"/>
+          <w:lang w:val="en-US"/>
+        </w:rPr>
+        <w:t>줄이거나</w:t>
       </w:r>
       <w:r>
         <w:rPr>
@@ -898,21 +999,91 @@
           <w:rFonts w:ascii="Malgun Gothic" w:eastAsia="Malgun Gothic" w:hAnsi="Malgun Gothic" w:hint="eastAsia"/>
           <w:lang w:val="en-US"/>
         </w:rPr>
-        <w:t xml:space="preserve">과거 </w:t>
-      </w:r>
-      <w:r>
-        <w:rPr>
-          <w:rFonts w:ascii="Malgun Gothic" w:eastAsia="Malgun Gothic" w:hAnsi="Malgun Gothic" w:hint="eastAsia"/>
-          <w:lang w:val="en-US"/>
-        </w:rPr>
-        <w:t xml:space="preserve">배차 간격을 </w:t>
-      </w:r>
-      <w:r>
-        <w:rPr>
-          <w:rFonts w:ascii="Malgun Gothic" w:eastAsia="Malgun Gothic" w:hAnsi="Malgun Gothic" w:hint="eastAsia"/>
-          <w:lang w:val="en-US"/>
-        </w:rPr>
-        <w:t>줄이거나</w:t>
+        <w:t xml:space="preserve">의자를 없애는 것과 같이 </w:t>
+      </w:r>
+      <w:r>
+        <w:rPr>
+          <w:rFonts w:ascii="Malgun Gothic" w:eastAsia="Malgun Gothic" w:hAnsi="Malgun Gothic" w:hint="eastAsia"/>
+          <w:lang w:val="en-US"/>
+        </w:rPr>
+        <w:t>혼잡도를 줄이려는 노력</w:t>
+      </w:r>
+      <w:r>
+        <w:rPr>
+          <w:rFonts w:ascii="Malgun Gothic" w:eastAsia="Malgun Gothic" w:hAnsi="Malgun Gothic" w:hint="eastAsia"/>
+          <w:lang w:val="en-US"/>
+        </w:rPr>
+        <w:t>에도 불구하고</w:t>
+      </w:r>
+      <w:r>
+        <w:rPr>
+          <w:rFonts w:ascii="Malgun Gothic" w:eastAsia="Malgun Gothic" w:hAnsi="Malgun Gothic" w:hint="eastAsia"/>
+          <w:lang w:val="en-US"/>
+        </w:rPr>
+        <w:t xml:space="preserve">, </w:t>
+      </w:r>
+      <w:r>
+        <w:rPr>
+          <w:rFonts w:ascii="Malgun Gothic" w:eastAsia="Malgun Gothic" w:hAnsi="Malgun Gothic" w:hint="eastAsia"/>
+          <w:lang w:val="en-US"/>
+        </w:rPr>
+        <w:t>최근(2025, 4분기)</w:t>
+      </w:r>
+      <w:r>
+        <w:rPr>
+          <w:rFonts w:ascii="Malgun Gothic" w:eastAsia="Malgun Gothic" w:hAnsi="Malgun Gothic" w:hint="eastAsia"/>
+          <w:lang w:val="en-US"/>
+        </w:rPr>
+        <w:t xml:space="preserve"> 조사에서</w:t>
+      </w:r>
+      <w:r>
+        <w:rPr>
+          <w:rFonts w:ascii="Malgun Gothic" w:eastAsia="Malgun Gothic" w:hAnsi="Malgun Gothic" w:hint="eastAsia"/>
+          <w:lang w:val="en-US"/>
+        </w:rPr>
+        <w:t>1~8호선의 역 중 혼잡도 120%</w:t>
+      </w:r>
+      <w:r>
+        <w:rPr>
+          <w:rFonts w:ascii="Malgun Gothic" w:eastAsia="Malgun Gothic" w:hAnsi="Malgun Gothic" w:hint="eastAsia"/>
+          <w:lang w:val="en-US"/>
+        </w:rPr>
+        <w:t xml:space="preserve"> 이상</w:t>
+      </w:r>
+      <w:r>
+        <w:rPr>
+          <w:rFonts w:ascii="Malgun Gothic" w:eastAsia="Malgun Gothic" w:hAnsi="Malgun Gothic" w:hint="eastAsia"/>
+          <w:lang w:val="en-US"/>
+        </w:rPr>
+        <w:t>인</w:t>
+      </w:r>
+      <w:r>
+        <w:rPr>
+          <w:rFonts w:ascii="Malgun Gothic" w:eastAsia="Malgun Gothic" w:hAnsi="Malgun Gothic" w:hint="eastAsia"/>
+          <w:lang w:val="en-US"/>
+        </w:rPr>
+        <w:t xml:space="preserve"> 약</w:t>
+      </w:r>
+      <w:r>
+        <w:rPr>
+          <w:rFonts w:ascii="Malgun Gothic" w:eastAsia="Malgun Gothic" w:hAnsi="Malgun Gothic" w:hint="eastAsia"/>
+          <w:lang w:val="en-US"/>
+        </w:rPr>
+        <w:t xml:space="preserve"> 40곳</w:t>
+      </w:r>
+      <w:r>
+        <w:rPr>
+          <w:rFonts w:ascii="Malgun Gothic" w:eastAsia="Malgun Gothic" w:hAnsi="Malgun Gothic" w:hint="eastAsia"/>
+          <w:lang w:val="en-US"/>
+        </w:rPr>
+        <w:t>을 고려하여</w:t>
+      </w:r>
+      <w:r>
+        <w:rPr>
+          <w:rFonts w:ascii="Malgun Gothic" w:eastAsia="Malgun Gothic" w:hAnsi="Malgun Gothic" w:hint="eastAsia"/>
+          <w:lang w:val="en-US"/>
+        </w:rPr>
+        <w:t xml:space="preserve"> 혼잡도 문제가 해결되지 않았음을 확인하였다.</w:t>
       </w:r>
       <w:r>
         <w:rPr>
@@ -926,21 +1097,199 @@
           <w:rFonts w:ascii="Malgun Gothic" w:eastAsia="Malgun Gothic" w:hAnsi="Malgun Gothic" w:hint="eastAsia"/>
           <w:lang w:val="en-US"/>
         </w:rPr>
-        <w:t xml:space="preserve">의자를 없애는 것과 같이 </w:t>
-      </w:r>
-      <w:r>
-        <w:rPr>
-          <w:rFonts w:ascii="Malgun Gothic" w:eastAsia="Malgun Gothic" w:hAnsi="Malgun Gothic" w:hint="eastAsia"/>
-          <w:lang w:val="en-US"/>
-        </w:rPr>
-        <w:t>혼잡도를 줄이려는 노력</w:t>
-      </w:r>
-      <w:r>
-        <w:rPr>
-          <w:rFonts w:ascii="Malgun Gothic" w:eastAsia="Malgun Gothic" w:hAnsi="Malgun Gothic" w:hint="eastAsia"/>
-          <w:lang w:val="en-US"/>
-        </w:rPr>
-        <w:t>에도 불구하고</w:t>
+        <w:t>또한,</w:t>
+      </w:r>
+      <w:r>
+        <w:rPr>
+          <w:rFonts w:ascii="Malgun Gothic" w:eastAsia="Malgun Gothic" w:hAnsi="Malgun Gothic" w:hint="eastAsia"/>
+          <w:lang w:val="en-US"/>
+        </w:rPr>
+        <w:t xml:space="preserve"> 이 사례</w:t>
+      </w:r>
+      <w:r>
+        <w:rPr>
+          <w:rFonts w:ascii="Malgun Gothic" w:eastAsia="Malgun Gothic" w:hAnsi="Malgun Gothic" w:hint="eastAsia"/>
+          <w:lang w:val="en-US"/>
+        </w:rPr>
+        <w:t>가</w:t>
+      </w:r>
+      <w:r>
+        <w:rPr>
+          <w:rFonts w:ascii="Malgun Gothic" w:eastAsia="Malgun Gothic" w:hAnsi="Malgun Gothic" w:hint="eastAsia"/>
+          <w:lang w:val="en-US"/>
+        </w:rPr>
+        <w:t xml:space="preserve"> 출/퇴근 시간</w:t>
+      </w:r>
+      <w:r>
+        <w:rPr>
+          <w:rFonts w:ascii="Malgun Gothic" w:eastAsia="Malgun Gothic" w:hAnsi="Malgun Gothic" w:hint="eastAsia"/>
+          <w:lang w:val="en-US"/>
+        </w:rPr>
+        <w:t xml:space="preserve">에 </w:t>
+      </w:r>
+      <w:r>
+        <w:rPr>
+          <w:rFonts w:ascii="Malgun Gothic" w:eastAsia="Malgun Gothic" w:hAnsi="Malgun Gothic" w:hint="eastAsia"/>
+          <w:lang w:val="en-US"/>
+        </w:rPr>
+        <w:t>발생하였으</w:t>
+      </w:r>
+      <w:r>
+        <w:rPr>
+          <w:rFonts w:ascii="Malgun Gothic" w:eastAsia="Malgun Gothic" w:hAnsi="Malgun Gothic" w:hint="eastAsia"/>
+          <w:lang w:val="en-US"/>
+        </w:rPr>
+        <w:t>며</w:t>
+      </w:r>
+      <w:r>
+        <w:rPr>
+          <w:rFonts w:ascii="Malgun Gothic" w:eastAsia="Malgun Gothic" w:hAnsi="Malgun Gothic" w:hint="eastAsia"/>
+          <w:lang w:val="en-US"/>
+        </w:rPr>
+        <w:t>,</w:t>
+      </w:r>
+      <w:r>
+        <w:rPr>
+          <w:rFonts w:ascii="Malgun Gothic" w:eastAsia="Malgun Gothic" w:hAnsi="Malgun Gothic" w:hint="eastAsia"/>
+          <w:lang w:val="en-US"/>
+        </w:rPr>
+        <w:t xml:space="preserve"> </w:t>
+      </w:r>
+      <w:r>
+        <w:rPr>
+          <w:rFonts w:ascii="Malgun Gothic" w:eastAsia="Malgun Gothic" w:hAnsi="Malgun Gothic" w:hint="eastAsia"/>
+          <w:lang w:val="en-US"/>
+        </w:rPr>
+        <w:t xml:space="preserve">혼잡도가 높아지는 </w:t>
+      </w:r>
+      <w:r>
+        <w:rPr>
+          <w:rFonts w:ascii="Malgun Gothic" w:eastAsia="Malgun Gothic" w:hAnsi="Malgun Gothic" w:hint="eastAsia"/>
+          <w:lang w:val="en-US"/>
+        </w:rPr>
+        <w:t>구간</w:t>
+      </w:r>
+      <w:r>
+        <w:rPr>
+          <w:rFonts w:ascii="Malgun Gothic" w:eastAsia="Malgun Gothic" w:hAnsi="Malgun Gothic" w:hint="eastAsia"/>
+          <w:lang w:val="en-US"/>
+        </w:rPr>
+        <w:t>이 업무 지구</w:t>
+      </w:r>
+      <w:r>
+        <w:rPr>
+          <w:rFonts w:ascii="Malgun Gothic" w:eastAsia="Malgun Gothic" w:hAnsi="Malgun Gothic" w:hint="eastAsia"/>
+          <w:lang w:val="en-US"/>
+        </w:rPr>
+        <w:t xml:space="preserve"> </w:t>
+      </w:r>
+      <w:r>
+        <w:rPr>
+          <w:rFonts w:ascii="Malgun Gothic" w:eastAsia="Malgun Gothic" w:hAnsi="Malgun Gothic" w:hint="eastAsia"/>
+          <w:lang w:val="en-US"/>
+        </w:rPr>
+        <w:t>관련(업무지구, 환승)</w:t>
+      </w:r>
+      <w:r>
+        <w:rPr>
+          <w:rFonts w:ascii="Malgun Gothic" w:eastAsia="Malgun Gothic" w:hAnsi="Malgun Gothic" w:hint="eastAsia"/>
+          <w:lang w:val="en-US"/>
+        </w:rPr>
+        <w:t>이</w:t>
+      </w:r>
+      <w:r>
+        <w:rPr>
+          <w:rFonts w:ascii="Malgun Gothic" w:eastAsia="Malgun Gothic" w:hAnsi="Malgun Gothic" w:hint="eastAsia"/>
+          <w:lang w:val="en-US"/>
+        </w:rPr>
+        <w:t>다.</w:t>
+      </w:r>
+    </w:p>
+    <w:p>
+      <w:pPr>
+        <w:rPr>
+          <w:rFonts w:ascii="Malgun Gothic" w:eastAsia="Malgun Gothic" w:hAnsi="Malgun Gothic"/>
+          <w:lang w:val="en-US"/>
+        </w:rPr>
+      </w:pPr>
+      <w:r>
+        <w:rPr>
+          <w:rFonts w:ascii="Malgun Gothic" w:eastAsia="Malgun Gothic" w:hAnsi="Malgun Gothic" w:hint="eastAsia"/>
+          <w:lang w:val="en-US"/>
+        </w:rPr>
+        <w:t>** 주요 혼잡도</w:t>
+      </w:r>
+      <w:r>
+        <w:rPr>
+          <w:rFonts w:ascii="Malgun Gothic" w:eastAsia="Malgun Gothic" w:hAnsi="Malgun Gothic" w:hint="eastAsia"/>
+          <w:lang w:val="en-US"/>
+        </w:rPr>
+        <w:t xml:space="preserve"> 상승 역</w:t>
+      </w:r>
+      <w:r>
+        <w:rPr>
+          <w:rFonts w:ascii="Malgun Gothic" w:eastAsia="Malgun Gothic" w:hAnsi="Malgun Gothic" w:hint="eastAsia"/>
+          <w:lang w:val="en-US"/>
+        </w:rPr>
+        <w:t xml:space="preserve"> </w:t>
+      </w:r>
+      <w:r>
+        <w:rPr>
+          <w:rFonts w:ascii="Malgun Gothic" w:eastAsia="Malgun Gothic" w:hAnsi="Malgun Gothic" w:hint="eastAsia"/>
+          <w:lang w:val="en-US"/>
+        </w:rPr>
+        <w:t>(상승 폭 30</w:t>
+      </w:r>
+      <w:r>
+        <w:rPr>
+          <w:rFonts w:ascii="Malgun Gothic" w:eastAsia="Malgun Gothic" w:hAnsi="Malgun Gothic" w:hint="eastAsia"/>
+          <w:lang w:val="en-US"/>
+        </w:rPr>
+        <w:t xml:space="preserve"> </w:t>
+      </w:r>
+      <w:r>
+        <w:rPr>
+          <w:rFonts w:ascii="Malgun Gothic" w:eastAsia="Malgun Gothic" w:hAnsi="Malgun Gothic" w:hint="eastAsia"/>
+          <w:lang w:val="en-US"/>
+        </w:rPr>
+        <w:t>이상</w:t>
+      </w:r>
+      <w:r>
+        <w:rPr>
+          <w:rFonts w:ascii="Malgun Gothic" w:eastAsia="Malgun Gothic" w:hAnsi="Malgun Gothic" w:hint="eastAsia"/>
+          <w:lang w:val="en-US"/>
+        </w:rPr>
+        <w:t>)</w:t>
+      </w:r>
+    </w:p>
+    <w:p>
+      <w:pPr>
+        <w:rPr>
+          <w:rFonts w:ascii="Malgun Gothic" w:eastAsia="Malgun Gothic" w:hAnsi="Malgun Gothic"/>
+          <w:lang w:val="en-US"/>
+        </w:rPr>
+      </w:pPr>
+      <w:r>
+        <w:rPr>
+          <w:rFonts w:ascii="Malgun Gothic" w:eastAsia="Malgun Gothic" w:hAnsi="Malgun Gothic" w:hint="eastAsia"/>
+          <w:lang w:val="en-US"/>
+        </w:rPr>
+        <w:t xml:space="preserve"># 혼잡의 이유를 찾기 위해서는 퇴근 시간의 탑승객이 늘어나는 역을 주시해야 한다. </w:t>
+      </w:r>
+    </w:p>
+    <w:p>
+      <w:pPr>
+        <w:rPr>
+          <w:rFonts w:ascii="Malgun Gothic" w:eastAsia="Malgun Gothic" w:hAnsi="Malgun Gothic"/>
+          <w:lang w:val="en-US"/>
+        </w:rPr>
+      </w:pPr>
+      <w:r>
+        <w:rPr>
+          <w:rFonts w:ascii="Malgun Gothic" w:eastAsia="Malgun Gothic" w:hAnsi="Malgun Gothic" w:hint="eastAsia"/>
+          <w:lang w:val="en-US"/>
+        </w:rPr>
+        <w:t>4호선: 동대문역사공원(19) - 환승</w:t>
       </w:r>
       <w:r>
         <w:rPr>
@@ -954,70 +1303,180 @@
           <w:rFonts w:ascii="Malgun Gothic" w:eastAsia="Malgun Gothic" w:hAnsi="Malgun Gothic" w:hint="eastAsia"/>
           <w:lang w:val="en-US"/>
         </w:rPr>
-        <w:t>최근(2025, 4분기)</w:t>
-      </w:r>
-      <w:r>
-        <w:rPr>
-          <w:rFonts w:ascii="Malgun Gothic" w:eastAsia="Malgun Gothic" w:hAnsi="Malgun Gothic" w:hint="eastAsia"/>
-          <w:lang w:val="en-US"/>
-        </w:rPr>
-        <w:t xml:space="preserve"> 조사에서</w:t>
-      </w:r>
-      <w:r>
-        <w:rPr>
-          <w:rFonts w:ascii="Malgun Gothic" w:eastAsia="Malgun Gothic" w:hAnsi="Malgun Gothic" w:hint="eastAsia"/>
-          <w:lang w:val="en-US"/>
-        </w:rPr>
-        <w:t xml:space="preserve">1~8호선의 역 중 </w:t>
-      </w:r>
-      <w:r>
-        <w:rPr>
-          <w:rFonts w:ascii="Malgun Gothic" w:eastAsia="Malgun Gothic" w:hAnsi="Malgun Gothic" w:hint="eastAsia"/>
-          <w:lang w:val="en-US"/>
-        </w:rPr>
-        <w:t>혼잡도 120%</w:t>
-      </w:r>
-      <w:r>
-        <w:rPr>
-          <w:rFonts w:ascii="Malgun Gothic" w:eastAsia="Malgun Gothic" w:hAnsi="Malgun Gothic" w:hint="eastAsia"/>
-          <w:lang w:val="en-US"/>
-        </w:rPr>
-        <w:t xml:space="preserve"> 이상</w:t>
-      </w:r>
-      <w:r>
-        <w:rPr>
-          <w:rFonts w:ascii="Malgun Gothic" w:eastAsia="Malgun Gothic" w:hAnsi="Malgun Gothic" w:hint="eastAsia"/>
-          <w:lang w:val="en-US"/>
-        </w:rPr>
-        <w:t>인</w:t>
-      </w:r>
-      <w:r>
-        <w:rPr>
-          <w:rFonts w:ascii="Malgun Gothic" w:eastAsia="Malgun Gothic" w:hAnsi="Malgun Gothic" w:hint="eastAsia"/>
-          <w:lang w:val="en-US"/>
-        </w:rPr>
-        <w:t xml:space="preserve"> 약</w:t>
-      </w:r>
-      <w:r>
-        <w:rPr>
-          <w:rFonts w:ascii="Malgun Gothic" w:eastAsia="Malgun Gothic" w:hAnsi="Malgun Gothic" w:hint="eastAsia"/>
-          <w:lang w:val="en-US"/>
-        </w:rPr>
-        <w:t xml:space="preserve"> 40곳</w:t>
-      </w:r>
-      <w:r>
-        <w:rPr>
-          <w:rFonts w:ascii="Malgun Gothic" w:eastAsia="Malgun Gothic" w:hAnsi="Malgun Gothic" w:hint="eastAsia"/>
-          <w:lang w:val="en-US"/>
-        </w:rPr>
-        <w:t>을 고려하여</w:t>
-      </w:r>
-      <w:r>
-        <w:rPr>
-          <w:rFonts w:ascii="Malgun Gothic" w:eastAsia="Malgun Gothic" w:hAnsi="Malgun Gothic" w:hint="eastAsia"/>
-          <w:lang w:val="en-US"/>
-        </w:rPr>
-        <w:t xml:space="preserve"> 혼잡도 문제가 해결되지 않았음을 확인하였다.</w:t>
+        <w:t>남태령(17, 18) - 환승</w:t>
+      </w:r>
+      <w:r>
+        <w:rPr>
+          <w:rFonts w:ascii="Malgun Gothic" w:eastAsia="Malgun Gothic" w:hAnsi="Malgun Gothic"/>
+          <w:lang w:val="en-US"/>
+        </w:rPr>
+        <w:br/>
+      </w:r>
+      <w:r>
+        <w:rPr>
+          <w:rFonts w:ascii="Malgun Gothic" w:eastAsia="Malgun Gothic" w:hAnsi="Malgun Gothic" w:hint="eastAsia"/>
+          <w:lang w:val="en-US"/>
+        </w:rPr>
+        <w:t xml:space="preserve">5호선: 여의도(17,18) </w:t>
+      </w:r>
+      <w:r>
+        <w:rPr>
+          <w:rFonts w:ascii="Malgun Gothic" w:eastAsia="Malgun Gothic" w:hAnsi="Malgun Gothic"/>
+          <w:lang w:val="en-US"/>
+        </w:rPr>
+        <w:t>–</w:t>
+      </w:r>
+      <w:r>
+        <w:rPr>
+          <w:rFonts w:ascii="Malgun Gothic" w:eastAsia="Malgun Gothic" w:hAnsi="Malgun Gothic" w:hint="eastAsia"/>
+          <w:lang w:val="en-US"/>
+        </w:rPr>
+        <w:t xml:space="preserve"> 업무지구</w:t>
+      </w:r>
+      <w:r>
+        <w:rPr>
+          <w:rFonts w:ascii="Malgun Gothic" w:eastAsia="Malgun Gothic" w:hAnsi="Malgun Gothic" w:hint="eastAsia"/>
+          <w:lang w:val="en-US"/>
+        </w:rPr>
+        <w:t xml:space="preserve">, </w:t>
+      </w:r>
+      <w:r>
+        <w:rPr>
+          <w:rFonts w:ascii="Malgun Gothic" w:eastAsia="Malgun Gothic" w:hAnsi="Malgun Gothic" w:hint="eastAsia"/>
+          <w:lang w:val="en-US"/>
+        </w:rPr>
+        <w:t>길동(17, 18) - 제외(이유불명)</w:t>
+      </w:r>
+      <w:r>
+        <w:rPr>
+          <w:rFonts w:ascii="Malgun Gothic" w:eastAsia="Malgun Gothic" w:hAnsi="Malgun Gothic"/>
+          <w:lang w:val="en-US"/>
+        </w:rPr>
+        <w:br/>
+      </w:r>
+      <w:r>
+        <w:rPr>
+          <w:rFonts w:ascii="Malgun Gothic" w:eastAsia="Malgun Gothic" w:hAnsi="Malgun Gothic" w:hint="eastAsia"/>
+          <w:lang w:val="en-US"/>
+        </w:rPr>
+        <w:t xml:space="preserve">7호선: 강남 구청(17,18,19) </w:t>
+      </w:r>
+      <w:r>
+        <w:rPr>
+          <w:rFonts w:ascii="Malgun Gothic" w:eastAsia="Malgun Gothic" w:hAnsi="Malgun Gothic"/>
+          <w:lang w:val="en-US"/>
+        </w:rPr>
+        <w:t>–</w:t>
+      </w:r>
+      <w:r>
+        <w:rPr>
+          <w:rFonts w:ascii="Malgun Gothic" w:eastAsia="Malgun Gothic" w:hAnsi="Malgun Gothic" w:hint="eastAsia"/>
+          <w:lang w:val="en-US"/>
+        </w:rPr>
+        <w:t xml:space="preserve"> 업무지구</w:t>
+      </w:r>
+      <w:r>
+        <w:rPr>
+          <w:rFonts w:ascii="Malgun Gothic" w:eastAsia="Malgun Gothic" w:hAnsi="Malgun Gothic" w:hint="eastAsia"/>
+          <w:lang w:val="en-US"/>
+        </w:rPr>
+        <w:t xml:space="preserve">, </w:t>
+      </w:r>
+      <w:r>
+        <w:rPr>
+          <w:rFonts w:ascii="Malgun Gothic" w:eastAsia="Malgun Gothic" w:hAnsi="Malgun Gothic" w:hint="eastAsia"/>
+          <w:lang w:val="en-US"/>
+        </w:rPr>
+        <w:t>고속터미널(17,18) - 환승, 가산디지털단지(18) - 업무지구</w:t>
+      </w:r>
+      <w:r>
+        <w:rPr>
+          <w:rFonts w:ascii="Malgun Gothic" w:eastAsia="Malgun Gothic" w:hAnsi="Malgun Gothic"/>
+          <w:lang w:val="en-US"/>
+        </w:rPr>
+        <w:br/>
+      </w:r>
+      <w:r>
+        <w:rPr>
+          <w:rFonts w:ascii="Malgun Gothic" w:eastAsia="Malgun Gothic" w:hAnsi="Malgun Gothic" w:hint="eastAsia"/>
+          <w:lang w:val="en-US"/>
+        </w:rPr>
+        <w:t xml:space="preserve">8호선: 문정(18) </w:t>
+      </w:r>
+      <w:r>
+        <w:rPr>
+          <w:rFonts w:ascii="Malgun Gothic" w:eastAsia="Malgun Gothic" w:hAnsi="Malgun Gothic"/>
+          <w:lang w:val="en-US"/>
+        </w:rPr>
+        <w:t>–</w:t>
+      </w:r>
+      <w:r>
+        <w:rPr>
+          <w:rFonts w:ascii="Malgun Gothic" w:eastAsia="Malgun Gothic" w:hAnsi="Malgun Gothic" w:hint="eastAsia"/>
+          <w:lang w:val="en-US"/>
+        </w:rPr>
+        <w:t xml:space="preserve"> 업무지구</w:t>
+      </w:r>
+      <w:r>
+        <w:rPr>
+          <w:rFonts w:ascii="Malgun Gothic" w:eastAsia="Malgun Gothic" w:hAnsi="Malgun Gothic" w:hint="eastAsia"/>
+          <w:lang w:val="en-US"/>
+        </w:rPr>
+        <w:t xml:space="preserve">, </w:t>
+      </w:r>
+      <w:r>
+        <w:rPr>
+          <w:rFonts w:ascii="Malgun Gothic" w:eastAsia="Malgun Gothic" w:hAnsi="Malgun Gothic" w:hint="eastAsia"/>
+          <w:lang w:val="en-US"/>
+        </w:rPr>
+        <w:t>잠실(18) - 환승</w:t>
+      </w:r>
+    </w:p>
+    <w:p>
+      <w:pPr>
+        <w:rPr>
+          <w:rFonts w:ascii="Malgun Gothic" w:eastAsia="Malgun Gothic" w:hAnsi="Malgun Gothic"/>
+          <w:b/>
+          <w:bCs/>
+          <w:lang w:val="en-US"/>
+        </w:rPr>
+      </w:pPr>
+    </w:p>
+    <w:p>
+      <w:pPr>
+        <w:rPr>
+          <w:rFonts w:ascii="Malgun Gothic" w:eastAsia="Malgun Gothic" w:hAnsi="Malgun Gothic"/>
+          <w:b/>
+          <w:bCs/>
+          <w:lang w:val="en-US"/>
+        </w:rPr>
+      </w:pPr>
+      <w:r>
+        <w:rPr>
+          <w:rFonts w:ascii="Malgun Gothic" w:eastAsia="Malgun Gothic" w:hAnsi="Malgun Gothic" w:hint="eastAsia"/>
+          <w:b/>
+          <w:bCs/>
+          <w:lang w:val="en-US"/>
+        </w:rPr>
+        <w:t xml:space="preserve">2. </w:t>
+      </w:r>
+      <w:r>
+        <w:rPr>
+          <w:rFonts w:ascii="Malgun Gothic" w:eastAsia="Malgun Gothic" w:hAnsi="Malgun Gothic" w:hint="eastAsia"/>
+          <w:b/>
+          <w:bCs/>
+          <w:lang w:val="en-US"/>
+        </w:rPr>
+        <w:t xml:space="preserve">일자리 분산 </w:t>
+      </w:r>
+      <w:r>
+        <w:rPr>
+          <w:rFonts w:ascii="Malgun Gothic" w:eastAsia="Malgun Gothic" w:hAnsi="Malgun Gothic" w:hint="eastAsia"/>
+          <w:b/>
+          <w:bCs/>
+          <w:lang w:val="en-US"/>
+        </w:rPr>
+        <w:t>방법</w:t>
       </w:r>
       <w:r>
         <w:rPr>
@@ -1026,267 +1485,36 @@
         </w:rPr>
         <w:t xml:space="preserve"> </w:t>
       </w:r>
-      <w:r>
-        <w:rPr>
-          <w:rFonts w:ascii="Malgun Gothic" w:eastAsia="Malgun Gothic" w:hAnsi="Malgun Gothic" w:hint="eastAsia"/>
-          <w:lang w:val="en-US"/>
-        </w:rPr>
-        <w:t>또한,</w:t>
-      </w:r>
-      <w:r>
-        <w:rPr>
-          <w:rFonts w:ascii="Malgun Gothic" w:eastAsia="Malgun Gothic" w:hAnsi="Malgun Gothic" w:hint="eastAsia"/>
-          <w:lang w:val="en-US"/>
-        </w:rPr>
-        <w:t xml:space="preserve"> 이 사례</w:t>
-      </w:r>
-      <w:r>
-        <w:rPr>
-          <w:rFonts w:ascii="Malgun Gothic" w:eastAsia="Malgun Gothic" w:hAnsi="Malgun Gothic" w:hint="eastAsia"/>
-          <w:lang w:val="en-US"/>
-        </w:rPr>
-        <w:t>가</w:t>
-      </w:r>
-      <w:r>
-        <w:rPr>
-          <w:rFonts w:ascii="Malgun Gothic" w:eastAsia="Malgun Gothic" w:hAnsi="Malgun Gothic" w:hint="eastAsia"/>
-          <w:lang w:val="en-US"/>
-        </w:rPr>
-        <w:t xml:space="preserve"> 출/퇴근 시간</w:t>
-      </w:r>
-      <w:r>
-        <w:rPr>
-          <w:rFonts w:ascii="Malgun Gothic" w:eastAsia="Malgun Gothic" w:hAnsi="Malgun Gothic" w:hint="eastAsia"/>
-          <w:lang w:val="en-US"/>
-        </w:rPr>
-        <w:t xml:space="preserve">에 </w:t>
-      </w:r>
-      <w:r>
-        <w:rPr>
-          <w:rFonts w:ascii="Malgun Gothic" w:eastAsia="Malgun Gothic" w:hAnsi="Malgun Gothic" w:hint="eastAsia"/>
-          <w:lang w:val="en-US"/>
-        </w:rPr>
-        <w:t>발생하였으</w:t>
-      </w:r>
-      <w:r>
-        <w:rPr>
-          <w:rFonts w:ascii="Malgun Gothic" w:eastAsia="Malgun Gothic" w:hAnsi="Malgun Gothic" w:hint="eastAsia"/>
-          <w:lang w:val="en-US"/>
-        </w:rPr>
-        <w:t>며</w:t>
-      </w:r>
-      <w:r>
-        <w:rPr>
-          <w:rFonts w:ascii="Malgun Gothic" w:eastAsia="Malgun Gothic" w:hAnsi="Malgun Gothic" w:hint="eastAsia"/>
-          <w:lang w:val="en-US"/>
-        </w:rPr>
-        <w:t>,</w:t>
-      </w:r>
-      <w:r>
-        <w:rPr>
-          <w:rFonts w:ascii="Malgun Gothic" w:eastAsia="Malgun Gothic" w:hAnsi="Malgun Gothic" w:hint="eastAsia"/>
-          <w:lang w:val="en-US"/>
-        </w:rPr>
-        <w:t xml:space="preserve"> </w:t>
-      </w:r>
-      <w:r>
-        <w:rPr>
-          <w:rFonts w:ascii="Malgun Gothic" w:eastAsia="Malgun Gothic" w:hAnsi="Malgun Gothic" w:hint="eastAsia"/>
-          <w:lang w:val="en-US"/>
-        </w:rPr>
-        <w:t xml:space="preserve">혼잡도가 높아지는 </w:t>
-      </w:r>
-      <w:r>
-        <w:rPr>
-          <w:rFonts w:ascii="Malgun Gothic" w:eastAsia="Malgun Gothic" w:hAnsi="Malgun Gothic" w:hint="eastAsia"/>
-          <w:lang w:val="en-US"/>
-        </w:rPr>
-        <w:t>구간</w:t>
-      </w:r>
-      <w:r>
-        <w:rPr>
-          <w:rFonts w:ascii="Malgun Gothic" w:eastAsia="Malgun Gothic" w:hAnsi="Malgun Gothic" w:hint="eastAsia"/>
-          <w:lang w:val="en-US"/>
-        </w:rPr>
-        <w:t>이 업무 지구</w:t>
-      </w:r>
-      <w:r>
-        <w:rPr>
-          <w:rFonts w:ascii="Malgun Gothic" w:eastAsia="Malgun Gothic" w:hAnsi="Malgun Gothic" w:hint="eastAsia"/>
-          <w:lang w:val="en-US"/>
-        </w:rPr>
-        <w:t xml:space="preserve"> </w:t>
-      </w:r>
-      <w:r>
-        <w:rPr>
-          <w:rFonts w:ascii="Malgun Gothic" w:eastAsia="Malgun Gothic" w:hAnsi="Malgun Gothic" w:hint="eastAsia"/>
-          <w:lang w:val="en-US"/>
-        </w:rPr>
-        <w:t>관련(업무지구, 환승)</w:t>
-      </w:r>
-      <w:r>
-        <w:rPr>
-          <w:rFonts w:ascii="Malgun Gothic" w:eastAsia="Malgun Gothic" w:hAnsi="Malgun Gothic" w:hint="eastAsia"/>
-          <w:lang w:val="en-US"/>
-        </w:rPr>
-        <w:t>이</w:t>
-      </w:r>
-      <w:r>
-        <w:rPr>
-          <w:rFonts w:ascii="Malgun Gothic" w:eastAsia="Malgun Gothic" w:hAnsi="Malgun Gothic" w:hint="eastAsia"/>
-          <w:lang w:val="en-US"/>
-        </w:rPr>
-        <w:t xml:space="preserve">라는 점에서, </w:t>
-      </w:r>
-      <w:r>
-        <w:rPr>
-          <w:rFonts w:ascii="Malgun Gothic" w:eastAsia="Malgun Gothic" w:hAnsi="Malgun Gothic" w:hint="eastAsia"/>
-          <w:lang w:val="en-US"/>
-        </w:rPr>
-        <w:t xml:space="preserve">혼잡도를 줄이는데 </w:t>
-      </w:r>
-      <w:r>
-        <w:rPr>
-          <w:rFonts w:ascii="Malgun Gothic" w:eastAsia="Malgun Gothic" w:hAnsi="Malgun Gothic" w:hint="eastAsia"/>
-          <w:lang w:val="en-US"/>
-        </w:rPr>
-        <w:t>일자리 분산이</w:t>
-      </w:r>
-      <w:r>
-        <w:rPr>
-          <w:rFonts w:ascii="Malgun Gothic" w:eastAsia="Malgun Gothic" w:hAnsi="Malgun Gothic" w:hint="eastAsia"/>
-          <w:lang w:val="en-US"/>
-        </w:rPr>
-        <w:t xml:space="preserve"> 효과적인 방안이 될 것으로 기대</w:t>
-      </w:r>
-      <w:r>
-        <w:rPr>
-          <w:rFonts w:ascii="Malgun Gothic" w:eastAsia="Malgun Gothic" w:hAnsi="Malgun Gothic" w:hint="eastAsia"/>
-          <w:lang w:val="en-US"/>
-        </w:rPr>
-        <w:t>한</w:t>
-      </w:r>
-      <w:r>
-        <w:rPr>
-          <w:rFonts w:ascii="Malgun Gothic" w:eastAsia="Malgun Gothic" w:hAnsi="Malgun Gothic" w:hint="eastAsia"/>
-          <w:lang w:val="en-US"/>
-        </w:rPr>
-        <w:t>다.</w:t>
-      </w:r>
-    </w:p>
-    <w:p>
-      <w:pPr>
-        <w:rPr>
-          <w:rFonts w:ascii="Malgun Gothic" w:eastAsia="Malgun Gothic" w:hAnsi="Malgun Gothic"/>
-          <w:lang w:val="en-US"/>
-        </w:rPr>
-      </w:pPr>
-      <w:r>
-        <w:rPr>
-          <w:rFonts w:ascii="Malgun Gothic" w:eastAsia="Malgun Gothic" w:hAnsi="Malgun Gothic" w:hint="eastAsia"/>
-          <w:lang w:val="en-US"/>
-        </w:rPr>
-        <w:t>** 주요 혼잡도</w:t>
-      </w:r>
-      <w:r>
-        <w:rPr>
-          <w:rFonts w:ascii="Malgun Gothic" w:eastAsia="Malgun Gothic" w:hAnsi="Malgun Gothic" w:hint="eastAsia"/>
-          <w:lang w:val="en-US"/>
-        </w:rPr>
-        <w:t xml:space="preserve"> 상승 역</w:t>
-      </w:r>
-      <w:r>
-        <w:rPr>
-          <w:rFonts w:ascii="Malgun Gothic" w:eastAsia="Malgun Gothic" w:hAnsi="Malgun Gothic" w:hint="eastAsia"/>
-          <w:lang w:val="en-US"/>
-        </w:rPr>
-        <w:t xml:space="preserve"> </w:t>
-      </w:r>
-      <w:r>
-        <w:rPr>
-          <w:rFonts w:ascii="Malgun Gothic" w:eastAsia="Malgun Gothic" w:hAnsi="Malgun Gothic" w:hint="eastAsia"/>
-          <w:lang w:val="en-US"/>
-        </w:rPr>
-        <w:t>(상승 폭 30</w:t>
-      </w:r>
-      <w:r>
-        <w:rPr>
-          <w:rFonts w:ascii="Malgun Gothic" w:eastAsia="Malgun Gothic" w:hAnsi="Malgun Gothic" w:hint="eastAsia"/>
-          <w:lang w:val="en-US"/>
-        </w:rPr>
-        <w:t xml:space="preserve"> </w:t>
-      </w:r>
-      <w:r>
-        <w:rPr>
-          <w:rFonts w:ascii="Malgun Gothic" w:eastAsia="Malgun Gothic" w:hAnsi="Malgun Gothic" w:hint="eastAsia"/>
-          <w:lang w:val="en-US"/>
-        </w:rPr>
-        <w:t>이상</w:t>
-      </w:r>
-      <w:r>
-        <w:rPr>
-          <w:rFonts w:ascii="Malgun Gothic" w:eastAsia="Malgun Gothic" w:hAnsi="Malgun Gothic" w:hint="eastAsia"/>
-          <w:lang w:val="en-US"/>
-        </w:rPr>
-        <w:t>)</w:t>
-      </w:r>
-    </w:p>
-    <w:p>
-      <w:pPr>
-        <w:rPr>
-          <w:rFonts w:ascii="Malgun Gothic" w:eastAsia="Malgun Gothic" w:hAnsi="Malgun Gothic"/>
-          <w:lang w:val="en-US"/>
-        </w:rPr>
-      </w:pPr>
-      <w:r>
-        <w:rPr>
-          <w:rFonts w:ascii="Malgun Gothic" w:eastAsia="Malgun Gothic" w:hAnsi="Malgun Gothic" w:hint="eastAsia"/>
-          <w:lang w:val="en-US"/>
-        </w:rPr>
-        <w:t xml:space="preserve"># 혼잡의 이유를 찾기 위해서는 퇴근 시간의 탑승객이 늘어나는 역을 주시해야 한다. </w:t>
-      </w:r>
-    </w:p>
-    <w:p>
-      <w:pPr>
-        <w:rPr>
-          <w:rFonts w:ascii="Malgun Gothic" w:eastAsia="Malgun Gothic" w:hAnsi="Malgun Gothic" w:hint="eastAsia"/>
-          <w:lang w:val="en-US"/>
-        </w:rPr>
-      </w:pPr>
-      <w:r>
-        <w:rPr>
-          <w:rFonts w:ascii="Malgun Gothic" w:eastAsia="Malgun Gothic" w:hAnsi="Malgun Gothic" w:hint="eastAsia"/>
-          <w:lang w:val="en-US"/>
-        </w:rPr>
-        <w:t>4호선: 동대문역사공원(19) - 환승/업무지구</w:t>
-      </w:r>
-      <w:r>
-        <w:rPr>
-          <w:rFonts w:ascii="Malgun Gothic" w:eastAsia="Malgun Gothic" w:hAnsi="Malgun Gothic" w:hint="eastAsia"/>
-          <w:lang w:val="en-US"/>
-        </w:rPr>
-        <w:t xml:space="preserve">, </w:t>
-      </w:r>
-      <w:r>
-        <w:rPr>
-          <w:rFonts w:ascii="Malgun Gothic" w:eastAsia="Malgun Gothic" w:hAnsi="Malgun Gothic" w:hint="eastAsia"/>
-          <w:lang w:val="en-US"/>
-        </w:rPr>
-        <w:t>남태령(17, 18) - 환승</w:t>
-      </w:r>
-      <w:r>
-        <w:rPr>
-          <w:rFonts w:ascii="Malgun Gothic" w:eastAsia="Malgun Gothic" w:hAnsi="Malgun Gothic"/>
-          <w:lang w:val="en-US"/>
-        </w:rPr>
-        <w:br/>
-      </w:r>
-      <w:r>
-        <w:rPr>
-          <w:rFonts w:ascii="Malgun Gothic" w:eastAsia="Malgun Gothic" w:hAnsi="Malgun Gothic" w:hint="eastAsia"/>
-          <w:lang w:val="en-US"/>
-        </w:rPr>
-        <w:t xml:space="preserve">5호선: 여의도(17,18) </w:t>
+    </w:p>
+    <w:p>
+      <w:pPr>
+        <w:rPr>
+          <w:rFonts w:ascii="Malgun Gothic" w:eastAsia="Malgun Gothic" w:hAnsi="Malgun Gothic"/>
+          <w:lang w:val="en-US"/>
+        </w:rPr>
+      </w:pPr>
+      <w:r>
+        <w:rPr>
+          <w:rFonts w:ascii="Malgun Gothic" w:eastAsia="Malgun Gothic" w:hAnsi="Malgun Gothic" w:hint="eastAsia"/>
+          <w:lang w:val="en-US"/>
+        </w:rPr>
+        <w:t xml:space="preserve">2.1 </w:t>
+      </w:r>
+      <w:proofErr w:type="spellStart"/>
+      <w:r>
+        <w:rPr>
+          <w:rFonts w:ascii="Malgun Gothic" w:eastAsia="Malgun Gothic" w:hAnsi="Malgun Gothic" w:hint="eastAsia"/>
+          <w:lang w:val="en-US"/>
+        </w:rPr>
+        <w:t>질좋은</w:t>
+      </w:r>
+      <w:proofErr w:type="spellEnd"/>
+      <w:r>
+        <w:rPr>
+          <w:rFonts w:ascii="Malgun Gothic" w:eastAsia="Malgun Gothic" w:hAnsi="Malgun Gothic" w:hint="eastAsia"/>
+          <w:lang w:val="en-US"/>
+        </w:rPr>
+        <w:t xml:space="preserve"> 일자리가 서울에 있는 이유 </w:t>
       </w:r>
       <w:r>
         <w:rPr>
@@ -1300,175 +1528,30 @@
           <w:rFonts w:ascii="Malgun Gothic" w:eastAsia="Malgun Gothic" w:hAnsi="Malgun Gothic" w:hint="eastAsia"/>
           <w:lang w:val="en-US"/>
         </w:rPr>
-        <w:t xml:space="preserve"> 업무지구</w:t>
-      </w:r>
-      <w:r>
-        <w:rPr>
-          <w:rFonts w:ascii="Malgun Gothic" w:eastAsia="Malgun Gothic" w:hAnsi="Malgun Gothic" w:hint="eastAsia"/>
-          <w:lang w:val="en-US"/>
-        </w:rPr>
-        <w:t xml:space="preserve">, </w:t>
-      </w:r>
-      <w:r>
-        <w:rPr>
-          <w:rFonts w:ascii="Malgun Gothic" w:eastAsia="Malgun Gothic" w:hAnsi="Malgun Gothic" w:hint="eastAsia"/>
-          <w:lang w:val="en-US"/>
-        </w:rPr>
-        <w:t>길동(17, 18) - 제외(이유불명)</w:t>
-      </w:r>
-      <w:r>
-        <w:rPr>
-          <w:rFonts w:ascii="Malgun Gothic" w:eastAsia="Malgun Gothic" w:hAnsi="Malgun Gothic"/>
-          <w:lang w:val="en-US"/>
-        </w:rPr>
-        <w:br/>
-      </w:r>
-      <w:r>
-        <w:rPr>
-          <w:rFonts w:ascii="Malgun Gothic" w:eastAsia="Malgun Gothic" w:hAnsi="Malgun Gothic" w:hint="eastAsia"/>
-          <w:lang w:val="en-US"/>
-        </w:rPr>
-        <w:t xml:space="preserve">7호선: 강남 구청(17,18,19) </w:t>
-      </w:r>
-      <w:r>
-        <w:rPr>
-          <w:rFonts w:ascii="Malgun Gothic" w:eastAsia="Malgun Gothic" w:hAnsi="Malgun Gothic"/>
-          <w:lang w:val="en-US"/>
-        </w:rPr>
-        <w:t>–</w:t>
-      </w:r>
-      <w:r>
-        <w:rPr>
-          <w:rFonts w:ascii="Malgun Gothic" w:eastAsia="Malgun Gothic" w:hAnsi="Malgun Gothic" w:hint="eastAsia"/>
-          <w:lang w:val="en-US"/>
-        </w:rPr>
-        <w:t xml:space="preserve"> 업무지구</w:t>
-      </w:r>
-      <w:r>
-        <w:rPr>
-          <w:rFonts w:ascii="Malgun Gothic" w:eastAsia="Malgun Gothic" w:hAnsi="Malgun Gothic" w:hint="eastAsia"/>
-          <w:lang w:val="en-US"/>
-        </w:rPr>
-        <w:t xml:space="preserve">, </w:t>
-      </w:r>
-      <w:r>
-        <w:rPr>
-          <w:rFonts w:ascii="Malgun Gothic" w:eastAsia="Malgun Gothic" w:hAnsi="Malgun Gothic" w:hint="eastAsia"/>
-          <w:lang w:val="en-US"/>
-        </w:rPr>
-        <w:t>고속터미널(17,18) - 환승, 가산디지털단지(18) - 업무지구</w:t>
-      </w:r>
-      <w:r>
-        <w:rPr>
-          <w:rFonts w:ascii="Malgun Gothic" w:eastAsia="Malgun Gothic" w:hAnsi="Malgun Gothic"/>
-          <w:lang w:val="en-US"/>
-        </w:rPr>
-        <w:br/>
-      </w:r>
-      <w:r>
-        <w:rPr>
-          <w:rFonts w:ascii="Malgun Gothic" w:eastAsia="Malgun Gothic" w:hAnsi="Malgun Gothic" w:hint="eastAsia"/>
-          <w:lang w:val="en-US"/>
-        </w:rPr>
-        <w:t xml:space="preserve">8호선: 문정(18) </w:t>
-      </w:r>
-      <w:r>
-        <w:rPr>
-          <w:rFonts w:ascii="Malgun Gothic" w:eastAsia="Malgun Gothic" w:hAnsi="Malgun Gothic"/>
-          <w:lang w:val="en-US"/>
-        </w:rPr>
-        <w:t>–</w:t>
-      </w:r>
-      <w:r>
-        <w:rPr>
-          <w:rFonts w:ascii="Malgun Gothic" w:eastAsia="Malgun Gothic" w:hAnsi="Malgun Gothic" w:hint="eastAsia"/>
-          <w:lang w:val="en-US"/>
-        </w:rPr>
-        <w:t xml:space="preserve"> 업무지구</w:t>
-      </w:r>
-      <w:r>
-        <w:rPr>
-          <w:rFonts w:ascii="Malgun Gothic" w:eastAsia="Malgun Gothic" w:hAnsi="Malgun Gothic" w:hint="eastAsia"/>
-          <w:lang w:val="en-US"/>
-        </w:rPr>
-        <w:t xml:space="preserve">, </w:t>
-      </w:r>
-      <w:r>
-        <w:rPr>
-          <w:rFonts w:ascii="Malgun Gothic" w:eastAsia="Malgun Gothic" w:hAnsi="Malgun Gothic" w:hint="eastAsia"/>
-          <w:lang w:val="en-US"/>
-        </w:rPr>
-        <w:t>잠실(18) - 환승</w:t>
-      </w:r>
-    </w:p>
-    <w:p>
-      <w:pPr>
-        <w:rPr>
-          <w:rFonts w:ascii="Malgun Gothic" w:eastAsia="Malgun Gothic" w:hAnsi="Malgun Gothic"/>
-          <w:b/>
-          <w:bCs/>
-          <w:lang w:val="en-US"/>
-        </w:rPr>
-      </w:pPr>
-    </w:p>
-    <w:p>
-      <w:pPr>
-        <w:rPr>
-          <w:rFonts w:ascii="Malgun Gothic" w:eastAsia="Malgun Gothic" w:hAnsi="Malgun Gothic" w:hint="eastAsia"/>
-          <w:b/>
-          <w:bCs/>
-          <w:lang w:val="en-US"/>
-        </w:rPr>
-      </w:pPr>
-      <w:r>
-        <w:rPr>
-          <w:rFonts w:ascii="Malgun Gothic" w:eastAsia="Malgun Gothic" w:hAnsi="Malgun Gothic" w:hint="eastAsia"/>
-          <w:b/>
-          <w:bCs/>
-          <w:lang w:val="en-US"/>
-        </w:rPr>
-        <w:t xml:space="preserve">2. </w:t>
-      </w:r>
-      <w:r>
-        <w:rPr>
-          <w:rFonts w:ascii="Malgun Gothic" w:eastAsia="Malgun Gothic" w:hAnsi="Malgun Gothic" w:hint="eastAsia"/>
-          <w:b/>
-          <w:bCs/>
-          <w:lang w:val="en-US"/>
-        </w:rPr>
-        <w:t xml:space="preserve">일자리 분산 </w:t>
-      </w:r>
-      <w:r>
-        <w:rPr>
-          <w:rFonts w:ascii="Malgun Gothic" w:eastAsia="Malgun Gothic" w:hAnsi="Malgun Gothic" w:hint="eastAsia"/>
-          <w:b/>
-          <w:bCs/>
-          <w:lang w:val="en-US"/>
-        </w:rPr>
-        <w:t>방법</w:t>
-      </w:r>
-      <w:r>
-        <w:rPr>
-          <w:rFonts w:ascii="Malgun Gothic" w:eastAsia="Malgun Gothic" w:hAnsi="Malgun Gothic" w:hint="eastAsia"/>
-          <w:lang w:val="en-US"/>
-        </w:rPr>
-        <w:t xml:space="preserve"> </w:t>
-      </w:r>
-    </w:p>
-    <w:p>
-      <w:pPr>
-        <w:rPr>
-          <w:rFonts w:ascii="Malgun Gothic" w:eastAsia="Malgun Gothic" w:hAnsi="Malgun Gothic"/>
-          <w:lang w:val="en-US"/>
-        </w:rPr>
-      </w:pPr>
+        <w:t xml:space="preserve"> 수요?(인프라 연동)</w:t>
+      </w:r>
+    </w:p>
+    <w:p>
+      <w:pPr>
+        <w:rPr>
+          <w:rFonts w:ascii="Malgun Gothic" w:eastAsia="Malgun Gothic" w:hAnsi="Malgun Gothic"/>
+          <w:lang w:val="en-US"/>
+        </w:rPr>
+      </w:pPr>
+      <w:r>
+        <w:rPr>
+          <w:rFonts w:ascii="Malgun Gothic" w:eastAsia="Malgun Gothic" w:hAnsi="Malgun Gothic" w:hint="eastAsia"/>
+          <w:lang w:val="en-US"/>
+        </w:rPr>
+        <w:t xml:space="preserve">스포츠 같은 건 잘 </w:t>
+      </w:r>
       <w:proofErr w:type="spellStart"/>
       <w:r>
         <w:rPr>
           <w:rFonts w:ascii="Malgun Gothic" w:eastAsia="Malgun Gothic" w:hAnsi="Malgun Gothic" w:hint="eastAsia"/>
           <w:lang w:val="en-US"/>
         </w:rPr>
-        <w:t>질좋은</w:t>
+        <w:t>분산됌</w:t>
       </w:r>
       <w:proofErr w:type="spellEnd"/>
       <w:r>
@@ -1476,51 +1559,6 @@
           <w:rFonts w:ascii="Malgun Gothic" w:eastAsia="Malgun Gothic" w:hAnsi="Malgun Gothic" w:hint="eastAsia"/>
           <w:lang w:val="en-US"/>
         </w:rPr>
-        <w:t xml:space="preserve"> 일자리가 서울에 있는 이유 </w:t>
-      </w:r>
-      <w:r>
-        <w:rPr>
-          <w:rFonts w:ascii="Malgun Gothic" w:eastAsia="Malgun Gothic" w:hAnsi="Malgun Gothic"/>
-          <w:lang w:val="en-US"/>
-        </w:rPr>
-        <w:t>–</w:t>
-      </w:r>
-      <w:r>
-        <w:rPr>
-          <w:rFonts w:ascii="Malgun Gothic" w:eastAsia="Malgun Gothic" w:hAnsi="Malgun Gothic" w:hint="eastAsia"/>
-          <w:lang w:val="en-US"/>
-        </w:rPr>
-        <w:t xml:space="preserve"> 수요?(인프라 연동)</w:t>
-      </w:r>
-    </w:p>
-    <w:p>
-      <w:pPr>
-        <w:rPr>
-          <w:rFonts w:ascii="Malgun Gothic" w:eastAsia="Malgun Gothic" w:hAnsi="Malgun Gothic"/>
-          <w:lang w:val="en-US"/>
-        </w:rPr>
-      </w:pPr>
-      <w:r>
-        <w:rPr>
-          <w:rFonts w:ascii="Malgun Gothic" w:eastAsia="Malgun Gothic" w:hAnsi="Malgun Gothic" w:hint="eastAsia"/>
-          <w:lang w:val="en-US"/>
-        </w:rPr>
-        <w:t xml:space="preserve">스포츠 같은 건 잘 </w:t>
-      </w:r>
-      <w:proofErr w:type="spellStart"/>
-      <w:r>
-        <w:rPr>
-          <w:rFonts w:ascii="Malgun Gothic" w:eastAsia="Malgun Gothic" w:hAnsi="Malgun Gothic" w:hint="eastAsia"/>
-          <w:lang w:val="en-US"/>
-        </w:rPr>
-        <w:t>분산됌</w:t>
-      </w:r>
-      <w:proofErr w:type="spellEnd"/>
-      <w:r>
-        <w:rPr>
-          <w:rFonts w:ascii="Malgun Gothic" w:eastAsia="Malgun Gothic" w:hAnsi="Malgun Gothic" w:hint="eastAsia"/>
-          <w:lang w:val="en-US"/>
-        </w:rPr>
         <w:t xml:space="preserve">(롯데 자이언츠, </w:t>
       </w:r>
       <w:r>
@@ -1541,60 +1579,48 @@
     <w:p>
       <w:pPr>
         <w:rPr>
-          <w:rFonts w:ascii="Malgun Gothic" w:eastAsia="Malgun Gothic" w:hAnsi="Malgun Gothic"/>
-          <w:lang w:val="en-US"/>
-        </w:rPr>
-      </w:pPr>
-      <w:r>
-        <w:rPr>
-          <w:rFonts w:ascii="Malgun Gothic" w:eastAsia="Malgun Gothic" w:hAnsi="Malgun Gothic" w:hint="eastAsia"/>
-          <w:lang w:val="en-US"/>
-        </w:rPr>
-        <w:t>3</w:t>
-      </w:r>
-      <w:r>
-        <w:rPr>
-          <w:rFonts w:ascii="Malgun Gothic" w:eastAsia="Malgun Gothic" w:hAnsi="Malgun Gothic" w:hint="eastAsia"/>
-          <w:lang w:val="en-US"/>
-        </w:rPr>
-        <w:t xml:space="preserve"> 주요 업무 지구</w:t>
-      </w:r>
-      <w:r>
-        <w:rPr>
-          <w:rFonts w:ascii="Malgun Gothic" w:eastAsia="Malgun Gothic" w:hAnsi="Malgun Gothic" w:hint="eastAsia"/>
-          <w:lang w:val="en-US"/>
-        </w:rPr>
-        <w:t xml:space="preserve">: </w:t>
-      </w:r>
-      <w:r>
-        <w:rPr>
-          <w:rFonts w:ascii="Malgun Gothic" w:eastAsia="Malgun Gothic" w:hAnsi="Malgun Gothic" w:hint="eastAsia"/>
-          <w:lang w:val="en-US"/>
-        </w:rPr>
-        <w:t>강남, 중구</w:t>
-      </w:r>
-      <w:r>
-        <w:rPr>
-          <w:rFonts w:ascii="Malgun Gothic" w:eastAsia="Malgun Gothic" w:hAnsi="Malgun Gothic"/>
-          <w:lang w:val="en-US"/>
-        </w:rPr>
-        <w:t>…</w:t>
-      </w:r>
-    </w:p>
-    <w:p>
-      <w:pPr>
-        <w:rPr>
-          <w:rFonts w:ascii="Malgun Gothic" w:eastAsia="Malgun Gothic" w:hAnsi="Malgun Gothic"/>
-          <w:lang w:val="en-US"/>
-        </w:rPr>
-      </w:pPr>
-      <w:r>
-        <w:rPr>
-          <w:rFonts w:ascii="Malgun Gothic" w:eastAsia="Malgun Gothic" w:hAnsi="Malgun Gothic" w:hint="eastAsia"/>
-          <w:lang w:val="en-US"/>
-        </w:rPr>
-        <w:t>4 인프라 문제도 조사</w:t>
-      </w:r>
+          <w:rFonts w:ascii="Malgun Gothic" w:eastAsia="Malgun Gothic" w:hAnsi="Malgun Gothic" w:hint="eastAsia"/>
+          <w:b/>
+          <w:bCs/>
+          <w:lang w:val="en-US"/>
+        </w:rPr>
+      </w:pPr>
+    </w:p>
+    <w:p>
+      <w:pPr>
+        <w:rPr>
+          <w:rFonts w:ascii="Malgun Gothic" w:eastAsia="Malgun Gothic" w:hAnsi="Malgun Gothic"/>
+          <w:b/>
+          <w:bCs/>
+          <w:lang w:val="en-US"/>
+        </w:rPr>
+      </w:pPr>
+      <w:r>
+        <w:rPr>
+          <w:rFonts w:ascii="Malgun Gothic" w:eastAsia="Malgun Gothic" w:hAnsi="Malgun Gothic" w:hint="eastAsia"/>
+          <w:b/>
+          <w:bCs/>
+          <w:lang w:val="en-US"/>
+        </w:rPr>
+        <w:t>-</w:t>
+      </w:r>
+      <w:r>
+        <w:rPr>
+          <w:rFonts w:ascii="Malgun Gothic" w:eastAsia="Malgun Gothic" w:hAnsi="Malgun Gothic" w:hint="eastAsia"/>
+          <w:b/>
+          <w:bCs/>
+          <w:lang w:val="en-US"/>
+        </w:rPr>
+        <w:t xml:space="preserve"> 인프라 문제</w:t>
+      </w:r>
+    </w:p>
+    <w:p>
+      <w:pPr>
+        <w:rPr>
+          <w:rFonts w:ascii="Malgun Gothic" w:eastAsia="Malgun Gothic" w:hAnsi="Malgun Gothic"/>
+          <w:lang w:val="en-US"/>
+        </w:rPr>
+      </w:pPr>
     </w:p>
     <w:p>
       <w:pPr>
@@ -1655,6 +1681,7 @@
     </w:p>
     <w:p>
       <w:pPr>
+        <w:jc w:val="center"/>
         <w:rPr>
           <w:rFonts w:ascii="Malgun Gothic" w:eastAsia="Malgun Gothic" w:hAnsi="Malgun Gothic"/>
           <w:b/>
@@ -1781,6 +1808,7 @@
     </w:p>
     <w:p>
       <w:pPr>
+        <w:jc w:val="center"/>
         <w:rPr>
           <w:rFonts w:ascii="Malgun Gothic" w:eastAsia="Malgun Gothic" w:hAnsi="Malgun Gothic"/>
           <w:b/>
@@ -1876,6 +1904,7 @@
     </w:p>
     <w:p>
       <w:pPr>
+        <w:jc w:val="center"/>
         <w:rPr>
           <w:rFonts w:ascii="Malgun Gothic" w:eastAsia="Malgun Gothic" w:hAnsi="Malgun Gothic"/>
         </w:rPr>
@@ -1962,6 +1991,7 @@
     </w:p>
     <w:p>
       <w:pPr>
+        <w:jc w:val="center"/>
         <w:rPr>
           <w:rFonts w:ascii="Malgun Gothic" w:eastAsia="Malgun Gothic" w:hAnsi="Malgun Gothic"/>
           <w:b/>
@@ -2011,6 +2041,7 @@
     </w:p>
     <w:p>
       <w:pPr>
+        <w:jc w:val="center"/>
         <w:rPr>
           <w:rFonts w:ascii="Malgun Gothic" w:eastAsia="Malgun Gothic" w:hAnsi="Malgun Gothic"/>
           <w:b/>
@@ -2060,6 +2091,7 @@
     </w:p>
     <w:p>
       <w:pPr>
+        <w:jc w:val="center"/>
         <w:rPr>
           <w:rFonts w:ascii="Malgun Gothic" w:eastAsia="Malgun Gothic" w:hAnsi="Malgun Gothic"/>
           <w:b/>

</xml_diff>